<commit_message>
Eliminacion y restriciones de oficio solo para estudiantes
</commit_message>
<xml_diff>
--- a/Pedido_PEDIDO-01.docx
+++ b/Pedido_PEDIDO-01.docx
@@ -28,7 +28,7 @@
         <w:br/>
       </w:r>
       <w:r>
-        <w:t>Solicita el día de hoy: 27/02/2024</w:t>
+        <w:t>Solicita el día de hoy: 13/02/2024</w:t>
       </w:r>
       <w:r>
         <w:br/>
@@ -37,7 +37,7 @@
         <w:br/>
       </w:r>
       <w:r>
-        <w:t>Realizar una solicitud debido al asunto de: San Val</w:t>
+        <w:t>Realizar una solicitud debido al asunto de: vake</w:t>
       </w:r>
       <w:r>
         <w:br/>
@@ -58,7 +58,7 @@
         <w:br/>
       </w:r>
       <w:r>
-        <w:t>Me dirijo a usted respetuosamente para presentar la siguiente solicitud relacionada con Pedido_PEDIDO-01.docx</w:t>
+        <w:t>Me dirijo a usted respetuosamente para presentar la siguiente solicitud relacionada con xd</w:t>
       </w:r>
       <w:r>
         <w:br/>

</xml_diff>